<commit_message>
SQL command & first API implementation
</commit_message>
<xml_diff>
--- a/_Design/Reports/Phase_1_Report.docx
+++ b/_Design/Reports/Phase_1_Report.docx
@@ -852,18 +852,18 @@
         </w:rPr>
         <w:lastRenderedPageBreak/>
         <w:drawing>
-          <wp:anchor distT="0" distB="0" distL="114300" distR="114300" simplePos="0" relativeHeight="251660288" behindDoc="0" locked="0" layoutInCell="1" allowOverlap="1" wp14:anchorId="7D765B2D" wp14:editId="47CC631C">
+          <wp:anchor distT="0" distB="0" distL="114300" distR="114300" simplePos="0" relativeHeight="251660288" behindDoc="0" locked="0" layoutInCell="1" allowOverlap="1" wp14:anchorId="7D765B2D" wp14:editId="7C16CA9D">
             <wp:simplePos x="0" y="0"/>
             <wp:positionH relativeFrom="margin">
-              <wp:posOffset>-736023</wp:posOffset>
+              <wp:posOffset>-733425</wp:posOffset>
             </wp:positionH>
             <wp:positionV relativeFrom="margin">
-              <wp:posOffset>395432</wp:posOffset>
+              <wp:posOffset>396240</wp:posOffset>
             </wp:positionV>
-            <wp:extent cx="7422515" cy="6582410"/>
-            <wp:effectExtent l="0" t="0" r="6985" b="8890"/>
+            <wp:extent cx="7421880" cy="6582410"/>
+            <wp:effectExtent l="0" t="0" r="7620" b="8890"/>
             <wp:wrapSquare wrapText="bothSides"/>
-            <wp:docPr id="1734212154" name="Picture 2" descr="A black background with white ovals&#10;&#10;AI-generated content may be incorrect."/>
+            <wp:docPr id="1734212154" name="Picture 2"/>
             <wp:cNvGraphicFramePr>
               <a:graphicFrameLocks xmlns:a="http://schemas.openxmlformats.org/drawingml/2006/main" noChangeAspect="1"/>
             </wp:cNvGraphicFramePr>
@@ -871,7 +871,7 @@
               <a:graphicData uri="http://schemas.openxmlformats.org/drawingml/2006/picture">
                 <pic:pic xmlns:pic="http://schemas.openxmlformats.org/drawingml/2006/picture">
                   <pic:nvPicPr>
-                    <pic:cNvPr id="1734212154" name="Picture 2" descr="A black background with white ovals&#10;&#10;AI-generated content may be incorrect."/>
+                    <pic:cNvPr id="1734212154" name="Picture 2"/>
                     <pic:cNvPicPr/>
                   </pic:nvPicPr>
                   <pic:blipFill>
@@ -883,7 +883,7 @@
                   <pic:spPr>
                     <a:xfrm>
                       <a:off x="0" y="0"/>
-                      <a:ext cx="7422515" cy="6582410"/>
+                      <a:ext cx="7421880" cy="6582410"/>
                     </a:xfrm>
                     <a:prstGeom prst="rect">
                       <a:avLst/>
@@ -931,7 +931,7 @@
 <w:numbering xmlns:wpc="http://schemas.microsoft.com/office/word/2010/wordprocessingCanvas" xmlns:cx="http://schemas.microsoft.com/office/drawing/2014/chartex" xmlns:cx1="http://schemas.microsoft.com/office/drawing/2015/9/8/chartex" xmlns:cx2="http://schemas.microsoft.com/office/drawing/2015/10/21/chartex" xmlns:cx3="http://schemas.microsoft.com/office/drawing/2016/5/9/chartex" xmlns:cx4="http://schemas.microsoft.com/office/drawing/2016/5/10/chartex" xmlns:cx5="http://schemas.microsoft.com/office/drawing/2016/5/11/chartex" xmlns:cx6="http://schemas.microsoft.com/office/drawing/2016/5/12/chartex" xmlns:cx7="http://schemas.microsoft.com/office/drawing/2016/5/13/chartex" xmlns:cx8="http://schemas.microsoft.com/office/drawing/2016/5/14/chartex" xmlns:mc="http://schemas.openxmlformats.org/markup-compatibility/2006" xmlns:aink="http://schemas.microsoft.com/office/drawing/2016/ink" xmlns:am3d="http://schemas.microsoft.com/office/drawing/2017/model3d" xmlns:o="urn:schemas-microsoft-com:office:office" xmlns:oel="http://schemas.microsoft.com/office/2019/extlst" xmlns:r="http://schemas.openxmlformats.org/officeDocument/2006/relationships" xmlns:m="http://schemas.openxmlformats.org/officeDocument/2006/math" xmlns:v="urn:schemas-microsoft-com:vml" xmlns:wp14="http://schemas.microsoft.com/office/word/2010/wordprocessingDrawing" xmlns:wp="http://schemas.openxmlformats.org/drawingml/2006/wordprocessingDrawing" xmlns:w10="urn:schemas-microsoft-com:office:word" xmlns:w="http://schemas.openxmlformats.org/wordprocessingml/2006/main" xmlns:w14="http://schemas.microsoft.com/office/word/2010/wordml" xmlns:w15="http://schemas.microsoft.com/office/word/2012/wordml" xmlns:w16cex="http://schemas.microsoft.com/office/word/2018/wordml/cex" xmlns:w16cid="http://schemas.microsoft.com/office/word/2016/wordml/cid" xmlns:w16="http://schemas.microsoft.com/office/word/2018/wordml" xmlns:w16du="http://schemas.microsoft.com/office/word/2023/wordml/word16du" xmlns:w16sdtdh="http://schemas.microsoft.com/office/word/2020/wordml/sdtdatahash" xmlns:w16sdtfl="http://schemas.microsoft.com/office/word/2024/wordml/sdtformatlock" xmlns:w16se="http://schemas.microsoft.com/office/word/2015/wordml/symex" xmlns:wpg="http://schemas.microsoft.com/office/word/2010/wordprocessingGroup" xmlns:wpi="http://schemas.microsoft.com/office/word/2010/wordprocessingInk" xmlns:wne="http://schemas.microsoft.com/office/word/2006/wordml" xmlns:wps="http://schemas.microsoft.com/office/word/2010/wordprocessingShape" mc:Ignorable="w14 w15 w16se w16cid w16 w16cex w16sdtdh w16sdtfl w16du wp14">
   <w:numPicBullet w:numPicBulletId="0">
     <w:pict>
-      <v:rect id="_x0000_i1039" style="width:0;height:1.5pt" o:hralign="center" o:bullet="t" o:hrstd="t" o:hr="t" fillcolor="#a0a0a0" stroked="f"/>
+      <v:rect id="_x0000_i1035" style="width:0;height:1.5pt" o:hralign="center" o:bullet="t" o:hrstd="t" o:hr="t" fillcolor="#a0a0a0" stroked="f"/>
     </w:pict>
   </w:numPicBullet>
   <w:abstractNum w:abstractNumId="0" w15:restartNumberingAfterBreak="0">
@@ -2301,9 +2301,12 @@
   </w:compat>
   <w:rsids>
     <w:rsidRoot w:val="00462D46"/>
+    <w:rsid w:val="00041782"/>
     <w:rsid w:val="002512D9"/>
     <w:rsid w:val="0034333E"/>
     <w:rsid w:val="00462D46"/>
+    <w:rsid w:val="005362A9"/>
+    <w:rsid w:val="006D7ED4"/>
     <w:rsid w:val="008C2E87"/>
     <w:rsid w:val="00C751EA"/>
     <w:rsid w:val="00D84B3E"/>

</xml_diff>